<commit_message>
Tabla de hash añadida
</commit_message>
<xml_diff>
--- a/docs/Requerimientos funcionales.docx
+++ b/docs/Requerimientos funcionales.docx
@@ -419,18 +419,16 @@
           <w:sz w:val="24"/>
           <w:szCs w:val="24"/>
         </w:rPr>
-        <w:t xml:space="preserve">Complejidad: </w:t>
-      </w:r>
-      <w:proofErr w:type="gramStart"/>
-      <w:r>
-        <w:rPr>
-          <w:rFonts w:ascii="Arial" w:hAnsi="Arial" w:cs="Arial"/>
-          <w:sz w:val="24"/>
-          <w:szCs w:val="24"/>
-        </w:rPr>
-        <w:t>O(</w:t>
-      </w:r>
-      <w:proofErr w:type="gramEnd"/>
+        <w:t>Complejidad: O(</w:t>
+      </w:r>
+      <w:r>
+        <w:rPr>
+          <w:rFonts w:ascii="Arial" w:hAnsi="Arial" w:cs="Arial"/>
+          <w:sz w:val="24"/>
+          <w:szCs w:val="24"/>
+        </w:rPr>
+        <w:t>n</w:t>
+      </w:r>
       <w:r>
         <w:rPr>
           <w:rFonts w:ascii="Arial" w:hAnsi="Arial" w:cs="Arial"/>
@@ -438,6 +436,14 @@
           <w:szCs w:val="24"/>
         </w:rPr>
         <w:t>)</w:t>
+      </w:r>
+      <w:r>
+        <w:rPr>
+          <w:rFonts w:ascii="Arial" w:hAnsi="Arial" w:cs="Arial"/>
+          <w:sz w:val="24"/>
+          <w:szCs w:val="24"/>
+        </w:rPr>
+        <w:t xml:space="preserve">: </w:t>
       </w:r>
     </w:p>
     <w:p>
@@ -678,7 +684,6 @@
         </w:rPr>
         <w:t xml:space="preserve">Complejidad: </w:t>
       </w:r>
-      <w:proofErr w:type="gramStart"/>
       <w:r>
         <w:rPr>
           <w:rFonts w:ascii="Arial" w:hAnsi="Arial" w:cs="Arial"/>
@@ -687,7 +692,14 @@
         </w:rPr>
         <w:t>O(</w:t>
       </w:r>
-      <w:proofErr w:type="gramEnd"/>
+      <w:r>
+        <w:rPr>
+          <w:rFonts w:ascii="Arial" w:hAnsi="Arial" w:cs="Arial"/>
+          <w:sz w:val="24"/>
+          <w:szCs w:val="24"/>
+        </w:rPr>
+        <w:t>n</w:t>
+      </w:r>
       <w:r>
         <w:rPr>
           <w:rFonts w:ascii="Arial" w:hAnsi="Arial" w:cs="Arial"/>
@@ -956,7 +968,6 @@
         </w:rPr>
         <w:t xml:space="preserve">Complejidad: </w:t>
       </w:r>
-      <w:proofErr w:type="gramStart"/>
       <w:r>
         <w:rPr>
           <w:rFonts w:ascii="Arial" w:hAnsi="Arial" w:cs="Arial"/>
@@ -965,7 +976,14 @@
         </w:rPr>
         <w:t>O(</w:t>
       </w:r>
-      <w:proofErr w:type="gramEnd"/>
+      <w:r>
+        <w:rPr>
+          <w:rFonts w:ascii="Arial" w:hAnsi="Arial" w:cs="Arial"/>
+          <w:sz w:val="24"/>
+          <w:szCs w:val="24"/>
+        </w:rPr>
+        <w:t>n</w:t>
+      </w:r>
       <w:r>
         <w:rPr>
           <w:rFonts w:ascii="Arial" w:hAnsi="Arial" w:cs="Arial"/>
@@ -1036,15 +1054,7 @@
           <w:sz w:val="24"/>
           <w:szCs w:val="24"/>
         </w:rPr>
-        <w:t>Buscar los tiempos promedio de viaje que están en un rango y que son del primer trimestre del 2018.</w:t>
-      </w:r>
-      <w:r>
-        <w:rPr>
-          <w:rFonts w:ascii="Arial" w:hAnsi="Arial" w:cs="Arial"/>
-          <w:sz w:val="24"/>
-          <w:szCs w:val="24"/>
-        </w:rPr>
-        <w:t xml:space="preserve"> </w:t>
+        <w:t xml:space="preserve">Buscar los tiempos promedio de viaje que están en un rango y que son del primer trimestre del 2018. </w:t>
       </w:r>
     </w:p>
     <w:p>
@@ -1138,39 +1148,7 @@
           <w:sz w:val="24"/>
           <w:szCs w:val="24"/>
         </w:rPr>
-        <w:t>Límite</w:t>
-      </w:r>
-      <w:r>
-        <w:rPr>
-          <w:rFonts w:ascii="Arial" w:hAnsi="Arial" w:cs="Arial"/>
-          <w:sz w:val="24"/>
-          <w:szCs w:val="24"/>
-        </w:rPr>
-        <w:t xml:space="preserve"> </w:t>
-      </w:r>
-      <w:r>
-        <w:rPr>
-          <w:rFonts w:ascii="Arial" w:hAnsi="Arial" w:cs="Arial"/>
-          <w:sz w:val="24"/>
-          <w:szCs w:val="24"/>
-        </w:rPr>
-        <w:t>alto</w:t>
-      </w:r>
-      <w:r>
-        <w:rPr>
-          <w:rFonts w:ascii="Arial" w:hAnsi="Arial" w:cs="Arial"/>
-          <w:sz w:val="24"/>
-          <w:szCs w:val="24"/>
-        </w:rPr>
-        <w:t xml:space="preserve"> del rango de tiempo</w:t>
-      </w:r>
-      <w:r>
-        <w:rPr>
-          <w:rFonts w:ascii="Arial" w:hAnsi="Arial" w:cs="Arial"/>
-          <w:sz w:val="24"/>
-          <w:szCs w:val="24"/>
-        </w:rPr>
-        <w:t>.</w:t>
+        <w:t>Límite alto del rango de tiempo.</w:t>
       </w:r>
     </w:p>
     <w:p>
@@ -1277,7 +1255,6 @@
         </w:rPr>
         <w:t xml:space="preserve">Complejidad: </w:t>
       </w:r>
-      <w:proofErr w:type="gramStart"/>
       <w:r>
         <w:rPr>
           <w:rFonts w:ascii="Arial" w:hAnsi="Arial" w:cs="Arial"/>
@@ -1286,7 +1263,14 @@
         </w:rPr>
         <w:t>O(</w:t>
       </w:r>
-      <w:proofErr w:type="gramEnd"/>
+      <w:r>
+        <w:rPr>
+          <w:rFonts w:ascii="Arial" w:hAnsi="Arial" w:cs="Arial"/>
+          <w:sz w:val="24"/>
+          <w:szCs w:val="24"/>
+        </w:rPr>
+        <w:t>log(n)</w:t>
+      </w:r>
       <w:r>
         <w:rPr>
           <w:rFonts w:ascii="Arial" w:hAnsi="Arial" w:cs="Arial"/>
@@ -1379,23 +1363,7 @@
           <w:sz w:val="24"/>
           <w:szCs w:val="24"/>
         </w:rPr>
-        <w:t xml:space="preserve">Buscar </w:t>
-      </w:r>
-      <w:r>
-        <w:rPr>
-          <w:rFonts w:ascii="Arial" w:hAnsi="Arial" w:cs="Arial"/>
-          <w:sz w:val="24"/>
-          <w:szCs w:val="24"/>
-        </w:rPr>
-        <w:t>las zonas</w:t>
-      </w:r>
-      <w:r>
-        <w:rPr>
-          <w:rFonts w:ascii="Arial" w:hAnsi="Arial" w:cs="Arial"/>
-          <w:sz w:val="24"/>
-          <w:szCs w:val="24"/>
-        </w:rPr>
-        <w:t xml:space="preserve"> que </w:t>
+        <w:t xml:space="preserve">Buscar las zonas que </w:t>
       </w:r>
       <w:r>
         <w:rPr>
@@ -1566,7 +1534,6 @@
         </w:rPr>
         <w:t xml:space="preserve">Complejidad: </w:t>
       </w:r>
-      <w:proofErr w:type="gramStart"/>
       <w:r>
         <w:rPr>
           <w:rFonts w:ascii="Arial" w:hAnsi="Arial" w:cs="Arial"/>
@@ -1575,7 +1542,14 @@
         </w:rPr>
         <w:t>O(</w:t>
       </w:r>
-      <w:proofErr w:type="gramEnd"/>
+      <w:r>
+        <w:rPr>
+          <w:rFonts w:ascii="Arial" w:hAnsi="Arial" w:cs="Arial"/>
+          <w:sz w:val="24"/>
+          <w:szCs w:val="24"/>
+        </w:rPr>
+        <w:t>n</w:t>
+      </w:r>
       <w:r>
         <w:rPr>
           <w:rFonts w:ascii="Arial" w:hAnsi="Arial" w:cs="Arial"/>
@@ -1583,6 +1557,14 @@
           <w:szCs w:val="24"/>
         </w:rPr>
         <w:t>)</w:t>
+      </w:r>
+      <w:r>
+        <w:rPr>
+          <w:rFonts w:ascii="Arial" w:hAnsi="Arial" w:cs="Arial"/>
+          <w:sz w:val="24"/>
+          <w:szCs w:val="24"/>
+        </w:rPr>
+        <w:t xml:space="preserve"> </w:t>
       </w:r>
     </w:p>
     <w:p>
@@ -1813,7 +1795,6 @@
         </w:rPr>
         <w:t xml:space="preserve">Complejidad: </w:t>
       </w:r>
-      <w:proofErr w:type="gramStart"/>
       <w:r>
         <w:rPr>
           <w:rFonts w:ascii="Arial" w:hAnsi="Arial" w:cs="Arial"/>
@@ -1822,7 +1803,14 @@
         </w:rPr>
         <w:t>O(</w:t>
       </w:r>
-      <w:proofErr w:type="gramEnd"/>
+      <w:r>
+        <w:rPr>
+          <w:rFonts w:ascii="Arial" w:hAnsi="Arial" w:cs="Arial"/>
+          <w:sz w:val="24"/>
+          <w:szCs w:val="24"/>
+        </w:rPr>
+        <w:t>n</w:t>
+      </w:r>
       <w:r>
         <w:rPr>
           <w:rFonts w:ascii="Arial" w:hAnsi="Arial" w:cs="Arial"/>
@@ -1928,39 +1916,7 @@
           <w:sz w:val="24"/>
           <w:szCs w:val="24"/>
         </w:rPr>
-        <w:t>Muestra al usuario los viajes cuy</w:t>
-      </w:r>
-      <w:r>
-        <w:rPr>
-          <w:rFonts w:ascii="Arial" w:hAnsi="Arial" w:cs="Arial"/>
-          <w:sz w:val="24"/>
-          <w:szCs w:val="24"/>
-        </w:rPr>
-        <w:t xml:space="preserve">a desviación estándar </w:t>
-      </w:r>
-      <w:r>
-        <w:rPr>
-          <w:rFonts w:ascii="Arial" w:hAnsi="Arial" w:cs="Arial"/>
-          <w:sz w:val="24"/>
-          <w:szCs w:val="24"/>
-        </w:rPr>
-        <w:t>se encuentr</w:t>
-      </w:r>
-      <w:r>
-        <w:rPr>
-          <w:rFonts w:ascii="Arial" w:hAnsi="Arial" w:cs="Arial"/>
-          <w:sz w:val="24"/>
-          <w:szCs w:val="24"/>
-        </w:rPr>
-        <w:t>e</w:t>
-      </w:r>
-      <w:r>
-        <w:rPr>
-          <w:rFonts w:ascii="Arial" w:hAnsi="Arial" w:cs="Arial"/>
-          <w:sz w:val="24"/>
-          <w:szCs w:val="24"/>
-        </w:rPr>
-        <w:t xml:space="preserve"> dentro del rango dado y que pertenezcan al primer trimestre del año 2018</w:t>
+        <w:t>Muestra al usuario los viajes cuya desviación estándar se encuentre dentro del rango dado y que pertenezcan al primer trimestre del año 2018</w:t>
       </w:r>
     </w:p>
     <w:p>
@@ -2095,7 +2051,6 @@
         </w:rPr>
         <w:t xml:space="preserve">Complejidad: </w:t>
       </w:r>
-      <w:proofErr w:type="gramStart"/>
       <w:r>
         <w:rPr>
           <w:rFonts w:ascii="Arial" w:hAnsi="Arial" w:cs="Arial"/>
@@ -2104,7 +2059,14 @@
         </w:rPr>
         <w:t>O(</w:t>
       </w:r>
-      <w:proofErr w:type="gramEnd"/>
+      <w:r>
+        <w:rPr>
+          <w:rFonts w:ascii="Arial" w:hAnsi="Arial" w:cs="Arial"/>
+          <w:sz w:val="24"/>
+          <w:szCs w:val="24"/>
+        </w:rPr>
+        <w:t>log(n)</w:t>
+      </w:r>
       <w:r>
         <w:rPr>
           <w:rFonts w:ascii="Arial" w:hAnsi="Arial" w:cs="Arial"/>
@@ -2426,7 +2388,6 @@
         </w:rPr>
         <w:t xml:space="preserve">Complejidad: </w:t>
       </w:r>
-      <w:proofErr w:type="gramStart"/>
       <w:r>
         <w:rPr>
           <w:rFonts w:ascii="Arial" w:hAnsi="Arial" w:cs="Arial"/>
@@ -2435,7 +2396,14 @@
         </w:rPr>
         <w:t>O(</w:t>
       </w:r>
-      <w:proofErr w:type="gramEnd"/>
+      <w:r>
+        <w:rPr>
+          <w:rFonts w:ascii="Arial" w:hAnsi="Arial" w:cs="Arial"/>
+          <w:sz w:val="24"/>
+          <w:szCs w:val="24"/>
+        </w:rPr>
+        <w:t>n</w:t>
+      </w:r>
       <w:r>
         <w:rPr>
           <w:rFonts w:ascii="Arial" w:hAnsi="Arial" w:cs="Arial"/>
@@ -2559,23 +2527,7 @@
           <w:sz w:val="24"/>
           <w:szCs w:val="24"/>
         </w:rPr>
-        <w:t xml:space="preserve">Muestra al usuario la información de los viajes que tengan una id </w:t>
-      </w:r>
-      <w:r>
-        <w:rPr>
-          <w:rFonts w:ascii="Arial" w:hAnsi="Arial" w:cs="Arial"/>
-          <w:sz w:val="24"/>
-          <w:szCs w:val="24"/>
-        </w:rPr>
-        <w:t>destino</w:t>
-      </w:r>
-      <w:r>
-        <w:rPr>
-          <w:rFonts w:ascii="Arial" w:hAnsi="Arial" w:cs="Arial"/>
-          <w:sz w:val="24"/>
-          <w:szCs w:val="24"/>
-        </w:rPr>
-        <w:t xml:space="preserve"> dada y salgan a una hora dada.</w:t>
+        <w:t>Muestra al usuario la información de los viajes que tengan una id destino dada y salgan a una hora dada.</w:t>
       </w:r>
     </w:p>
     <w:p>
@@ -2614,23 +2566,7 @@
           <w:sz w:val="24"/>
           <w:szCs w:val="24"/>
         </w:rPr>
-        <w:t>Id z</w:t>
-      </w:r>
-      <w:r>
-        <w:rPr>
-          <w:rFonts w:ascii="Arial" w:hAnsi="Arial" w:cs="Arial"/>
-          <w:sz w:val="24"/>
-          <w:szCs w:val="24"/>
-        </w:rPr>
-        <w:t xml:space="preserve">ona </w:t>
-      </w:r>
-      <w:r>
-        <w:rPr>
-          <w:rFonts w:ascii="Arial" w:hAnsi="Arial" w:cs="Arial"/>
-          <w:sz w:val="24"/>
-          <w:szCs w:val="24"/>
-        </w:rPr>
-        <w:t>destino</w:t>
+        <w:t>Id zona destino</w:t>
       </w:r>
     </w:p>
     <w:p>
@@ -2734,7 +2670,6 @@
         </w:rPr>
         <w:t xml:space="preserve">Complejidad: </w:t>
       </w:r>
-      <w:proofErr w:type="gramStart"/>
       <w:r>
         <w:rPr>
           <w:rFonts w:ascii="Arial" w:hAnsi="Arial" w:cs="Arial"/>
@@ -2743,7 +2678,14 @@
         </w:rPr>
         <w:t>O(</w:t>
       </w:r>
-      <w:proofErr w:type="gramEnd"/>
+      <w:r>
+        <w:rPr>
+          <w:rFonts w:ascii="Arial" w:hAnsi="Arial" w:cs="Arial"/>
+          <w:sz w:val="24"/>
+          <w:szCs w:val="24"/>
+        </w:rPr>
+        <w:t>n</w:t>
+      </w:r>
       <w:r>
         <w:rPr>
           <w:rFonts w:ascii="Arial" w:hAnsi="Arial" w:cs="Arial"/>
@@ -3015,7 +2957,6 @@
         </w:rPr>
         <w:t xml:space="preserve">Complejidad: </w:t>
       </w:r>
-      <w:proofErr w:type="gramStart"/>
       <w:r>
         <w:rPr>
           <w:rFonts w:ascii="Arial" w:hAnsi="Arial" w:cs="Arial"/>
@@ -3024,7 +2965,14 @@
         </w:rPr>
         <w:t>O(</w:t>
       </w:r>
-      <w:proofErr w:type="gramEnd"/>
+      <w:r>
+        <w:rPr>
+          <w:rFonts w:ascii="Arial" w:hAnsi="Arial" w:cs="Arial"/>
+          <w:sz w:val="24"/>
+          <w:szCs w:val="24"/>
+        </w:rPr>
+        <w:t>n</w:t>
+      </w:r>
       <w:r>
         <w:rPr>
           <w:rFonts w:ascii="Arial" w:hAnsi="Arial" w:cs="Arial"/>
@@ -3094,31 +3042,7 @@
           <w:szCs w:val="24"/>
         </w:rPr>
         <w:lastRenderedPageBreak/>
-        <w:t>Nombre: R1</w:t>
-      </w:r>
-      <w:r>
-        <w:rPr>
-          <w:rFonts w:ascii="Arial" w:hAnsi="Arial" w:cs="Arial"/>
-          <w:sz w:val="24"/>
-          <w:szCs w:val="24"/>
-        </w:rPr>
-        <w:t>1</w:t>
-      </w:r>
-      <w:r>
-        <w:rPr>
-          <w:rFonts w:ascii="Arial" w:hAnsi="Arial" w:cs="Arial"/>
-          <w:sz w:val="24"/>
-          <w:szCs w:val="24"/>
-        </w:rPr>
-        <w:t xml:space="preserve">. </w:t>
-      </w:r>
-      <w:r>
-        <w:rPr>
-          <w:rFonts w:ascii="Arial" w:hAnsi="Arial" w:cs="Arial"/>
-          <w:sz w:val="24"/>
-          <w:szCs w:val="24"/>
-        </w:rPr>
-        <w:t>Crear una gráfica</w:t>
+        <w:t>Nombre: R11. Crear una gráfica</w:t>
       </w:r>
       <w:r>
         <w:rPr>
@@ -3277,85 +3201,43 @@
           <w:sz w:val="24"/>
           <w:szCs w:val="24"/>
         </w:rPr>
-        <w:t xml:space="preserve">Se muestra la </w:t>
-      </w:r>
-      <w:r>
-        <w:rPr>
-          <w:rFonts w:ascii="Arial" w:hAnsi="Arial" w:cs="Arial"/>
-          <w:sz w:val="24"/>
-          <w:szCs w:val="24"/>
-        </w:rPr>
-        <w:t>gráfica</w:t>
-      </w:r>
-      <w:r>
-        <w:rPr>
-          <w:rFonts w:ascii="Arial" w:hAnsi="Arial" w:cs="Arial"/>
-          <w:sz w:val="24"/>
-          <w:szCs w:val="24"/>
-        </w:rPr>
-        <w:t xml:space="preserve"> resultante con los </w:t>
-      </w:r>
-      <w:r>
-        <w:rPr>
-          <w:rFonts w:ascii="Arial" w:hAnsi="Arial" w:cs="Arial"/>
-          <w:sz w:val="24"/>
-          <w:szCs w:val="24"/>
-        </w:rPr>
-        <w:t>porcentajes de datos que faltan</w:t>
-      </w:r>
-      <w:r>
-        <w:rPr>
-          <w:rFonts w:ascii="Arial" w:hAnsi="Arial" w:cs="Arial"/>
-          <w:sz w:val="24"/>
-          <w:szCs w:val="24"/>
-        </w:rPr>
-        <w:t xml:space="preserve">, en dicha grafica cada * corresponderá a un </w:t>
-      </w:r>
-      <w:r>
-        <w:rPr>
-          <w:rFonts w:ascii="Arial" w:hAnsi="Arial" w:cs="Arial"/>
-          <w:sz w:val="24"/>
-          <w:szCs w:val="24"/>
-        </w:rPr>
-        <w:t>2% de datos faltantes</w:t>
+        <w:t>Se muestra la gráfica resultante con los porcentajes de datos que faltan, en dicha grafica cada * corresponderá a un 2% de datos faltantes.</w:t>
+      </w:r>
+    </w:p>
+    <w:p>
+      <w:pPr>
+        <w:rPr>
+          <w:rFonts w:ascii="Arial" w:hAnsi="Arial" w:cs="Arial"/>
+          <w:sz w:val="24"/>
+          <w:szCs w:val="24"/>
+        </w:rPr>
+      </w:pPr>
+      <w:r>
+        <w:rPr>
+          <w:rFonts w:ascii="Arial" w:hAnsi="Arial" w:cs="Arial"/>
+          <w:sz w:val="24"/>
+          <w:szCs w:val="24"/>
+        </w:rPr>
+        <w:t xml:space="preserve">Complejidad: </w:t>
+      </w:r>
+      <w:r>
+        <w:rPr>
+          <w:rFonts w:ascii="Arial" w:hAnsi="Arial" w:cs="Arial"/>
+          <w:sz w:val="24"/>
+          <w:szCs w:val="24"/>
+        </w:rPr>
+        <w:t>O(</w:t>
+      </w:r>
+      <w:r>
+        <w:rPr>
+          <w:rFonts w:ascii="Arial" w:hAnsi="Arial" w:cs="Arial"/>
+          <w:sz w:val="24"/>
+          <w:szCs w:val="24"/>
+        </w:rPr>
+        <w:t>n*log(n)</w:t>
       </w:r>
       <w:bookmarkStart w:id="0" w:name="_GoBack"/>
       <w:bookmarkEnd w:id="0"/>
-      <w:r>
-        <w:rPr>
-          <w:rFonts w:ascii="Arial" w:hAnsi="Arial" w:cs="Arial"/>
-          <w:sz w:val="24"/>
-          <w:szCs w:val="24"/>
-        </w:rPr>
-        <w:t>.</w:t>
-      </w:r>
-    </w:p>
-    <w:p>
-      <w:pPr>
-        <w:rPr>
-          <w:rFonts w:ascii="Arial" w:hAnsi="Arial" w:cs="Arial"/>
-          <w:sz w:val="24"/>
-          <w:szCs w:val="24"/>
-        </w:rPr>
-      </w:pPr>
-      <w:r>
-        <w:rPr>
-          <w:rFonts w:ascii="Arial" w:hAnsi="Arial" w:cs="Arial"/>
-          <w:sz w:val="24"/>
-          <w:szCs w:val="24"/>
-        </w:rPr>
-        <w:t xml:space="preserve">Complejidad: </w:t>
-      </w:r>
-      <w:proofErr w:type="gramStart"/>
-      <w:r>
-        <w:rPr>
-          <w:rFonts w:ascii="Arial" w:hAnsi="Arial" w:cs="Arial"/>
-          <w:sz w:val="24"/>
-          <w:szCs w:val="24"/>
-        </w:rPr>
-        <w:t>O(</w:t>
-      </w:r>
-      <w:proofErr w:type="gramEnd"/>
       <w:r>
         <w:rPr>
           <w:rFonts w:ascii="Arial" w:hAnsi="Arial" w:cs="Arial"/>
@@ -4037,6 +3919,7 @@
   <w:style w:type="character" w:default="1" w:styleId="Fuentedeprrafopredeter">
     <w:name w:val="Default Paragraph Font"/>
     <w:uiPriority w:val="1"/>
+    <w:semiHidden/>
     <w:unhideWhenUsed/>
   </w:style>
   <w:style w:type="table" w:default="1" w:styleId="Tablanormal">

</xml_diff>